<commit_message>
docs: Relation schemes added to the doc.
</commit_message>
<xml_diff>
--- a/docs/VadAvar_projekt_dokumentáció.docx
+++ b/docs/VadAvar_projekt_dokumentáció.docx
@@ -20,31 +20,7 @@
     </w:p>
     <w:p>
       <w:r>
-        <w:t>Egy számlázó programba a regisztrált felhasználók beléphetnek és számlákat állíthatnak ki cégek és</w:t>
-      </w:r>
-      <w:r>
-        <w:t xml:space="preserve"> </w:t>
-      </w:r>
-      <w:r>
-        <w:t>magánszemélyek számára. A számla típusa lehet árajánlat, bekérő számla, vagy pedig igazolószámla. Bekérő számla esetén figyelni kell, hogy mikor teljesült a fizetés. A rendszerbe külön fel</w:t>
-      </w:r>
-      <w:r>
-        <w:t xml:space="preserve"> </w:t>
-      </w:r>
-      <w:r>
-        <w:t>lehet vinni számlatételeket, amelynek jellege lehet szolgáltatás vagy anyag. A számlákhoz csak</w:t>
-      </w:r>
-      <w:r>
-        <w:t xml:space="preserve"> </w:t>
-      </w:r>
-      <w:r>
-        <w:t>előre felvitt tételeket lehet hozzárendelni. Ha árajánlatot követő megrendelést adunk ki, a</w:t>
-      </w:r>
-      <w:r>
-        <w:t xml:space="preserve"> </w:t>
-      </w:r>
-      <w:r>
-        <w:t>számlaszám ugyanaz, de a számla típusa más.</w:t>
+        <w:t>Egy számlázó programba a regisztrált felhasználók beléphetnek és számlákat állíthatnak ki cégek és magánszemélyek számára. A számla típusa lehet árajánlat, bekérő számla, vagy pedig igazolószámla. Bekérő számla esetén figyelni kell, hogy mikor teljesült a fizetés. A rendszerbe külön fel lehet vinni számlatételeket, amelynek jellege lehet szolgáltatás vagy anyag. A számlákhoz csak előre felvitt tételeket lehet hozzárendelni. Ha árajánlatot követő megrendelést adunk ki, a számlaszám ugyanaz, de a számla típusa más.</w:t>
       </w:r>
     </w:p>
     <w:p>
@@ -66,9 +42,9 @@
           <w:noProof/>
         </w:rPr>
         <w:drawing>
-          <wp:inline distT="0" distB="0" distL="0" distR="0" wp14:anchorId="3C27C86D" wp14:editId="7C692624">
-            <wp:extent cx="5731200" cy="3056400"/>
-            <wp:effectExtent l="0" t="0" r="3175" b="0"/>
+          <wp:inline distT="0" distB="0" distL="0" distR="0" wp14:anchorId="3C27C86D" wp14:editId="042FAEA8">
+            <wp:extent cx="5731200" cy="3041044"/>
+            <wp:effectExtent l="0" t="0" r="3175" b="6985"/>
             <wp:docPr id="290193102" name="Kép 1"/>
             <wp:cNvGraphicFramePr>
               <a:graphicFrameLocks xmlns:a="http://schemas.openxmlformats.org/drawingml/2006/main" noChangeAspect="1"/>
@@ -77,7 +53,7 @@
               <a:graphicData uri="http://schemas.openxmlformats.org/drawingml/2006/picture">
                 <pic:pic xmlns:pic="http://schemas.openxmlformats.org/drawingml/2006/picture">
                   <pic:nvPicPr>
-                    <pic:cNvPr id="0" name="Picture 1"/>
+                    <pic:cNvPr id="290193102" name="Kép 1"/>
                     <pic:cNvPicPr>
                       <a:picLocks noChangeAspect="1" noChangeArrowheads="1"/>
                     </pic:cNvPicPr>
@@ -90,7 +66,6 @@
                         </a:ext>
                       </a:extLst>
                     </a:blip>
-                    <a:srcRect/>
                     <a:stretch>
                       <a:fillRect/>
                     </a:stretch>
@@ -98,7 +73,7 @@
                   <pic:spPr bwMode="auto">
                     <a:xfrm>
                       <a:off x="0" y="0"/>
-                      <a:ext cx="5731200" cy="3056400"/>
+                      <a:ext cx="5731200" cy="3041044"/>
                     </a:xfrm>
                     <a:prstGeom prst="rect">
                       <a:avLst/>
@@ -115,8 +90,8 @@
         </w:drawing>
       </w:r>
     </w:p>
-    <w:bookmarkStart w:id="0" w:name="_Ref150587682"/>
-    <w:bookmarkStart w:id="1" w:name="_Ref150587700"/>
+    <w:bookmarkStart w:id="0" w:name="_Ref150587700"/>
+    <w:bookmarkStart w:id="1" w:name="_Ref150587682"/>
     <w:p>
       <w:pPr>
         <w:pStyle w:val="Kpalrs"/>
@@ -144,11 +119,11 @@
       <w:r>
         <w:t>. ábra</w:t>
       </w:r>
+      <w:bookmarkEnd w:id="0"/>
+      <w:r>
+        <w:t xml:space="preserve"> - E-K diagram</w:t>
+      </w:r>
       <w:bookmarkEnd w:id="1"/>
-      <w:r>
-        <w:t xml:space="preserve"> - E-K diagram</w:t>
-      </w:r>
-      <w:bookmarkEnd w:id="0"/>
     </w:p>
     <w:p>
       <w:pPr>
@@ -169,6 +144,9 @@
         <w:instrText xml:space="preserve"> REF _Ref150587700 \h </w:instrText>
       </w:r>
       <w:r>
+        <w:instrText xml:space="preserve"> \* MERGEFORMAT </w:instrText>
+      </w:r>
+      <w:r>
         <w:fldChar w:fldCharType="separate"/>
       </w:r>
       <w:r>
@@ -237,11 +215,14 @@
         <w:fldChar w:fldCharType="end"/>
       </w:r>
       <w:r>
-        <w:t xml:space="preserve"> látható három „fő” egyed van az egyed-kapcsolati diagramon. Ezek rendre a </w:t>
-      </w:r>
-      <w:r>
-        <w:rPr>
-          <w:rStyle w:val="Kd"/>
+        <w:t xml:space="preserve"> látható három „fő” egyed van az egyed-kapcsolati diagramon. Ezek rendre </w:t>
+      </w:r>
+      <w:r>
+        <w:t xml:space="preserve">a </w:t>
+      </w:r>
+      <w:r>
+        <w:rPr>
+          <w:rFonts w:ascii="Consolas" w:hAnsi="Consolas"/>
         </w:rPr>
         <w:t>Felhasználó</w:t>
       </w:r>
@@ -250,33 +231,39 @@
       </w:r>
       <w:r>
         <w:rPr>
-          <w:rStyle w:val="Kd"/>
+          <w:rFonts w:ascii="Consolas" w:hAnsi="Consolas"/>
         </w:rPr>
         <w:t>Tétel</w:t>
       </w:r>
       <w:r>
-        <w:t>, és a</w:t>
-      </w:r>
-      <w:r>
-        <w:rPr>
-          <w:rStyle w:val="Kd"/>
-        </w:rPr>
-        <w:t xml:space="preserve"> Számla</w:t>
+        <w:t xml:space="preserve">, és a </w:t>
+      </w:r>
+      <w:r>
+        <w:rPr>
+          <w:rFonts w:ascii="Consolas" w:hAnsi="Consolas"/>
+        </w:rPr>
+        <w:t>Számla</w:t>
       </w:r>
       <w:r>
         <w:t>.</w:t>
       </w:r>
       <w:r>
-        <w:t xml:space="preserve"> A feladat központi egyede a </w:t>
-      </w:r>
-      <w:r>
-        <w:rPr>
-          <w:rStyle w:val="Kd"/>
+        <w:t xml:space="preserve"> A feladat központi </w:t>
+      </w:r>
+      <w:r>
+        <w:t xml:space="preserve">egyede a </w:t>
+      </w:r>
+      <w:r>
+        <w:rPr>
+          <w:rFonts w:ascii="Consolas" w:hAnsi="Consolas"/>
         </w:rPr>
         <w:t>Számla</w:t>
       </w:r>
       <w:r>
-        <w:t>, a legtöbb attribútuma ennek van, és emellett az egyik ezek közül összetett.</w:t>
+        <w:t>, a legtöbb attribútuma</w:t>
+      </w:r>
+      <w:r>
+        <w:t xml:space="preserve"> ennek van, és emellett az egyik ezek közül összetett.</w:t>
       </w:r>
     </w:p>
     <w:p>
@@ -285,53 +272,89 @@
       </w:r>
       <w:r>
         <w:rPr>
-          <w:rStyle w:val="Kd"/>
+          <w:rFonts w:ascii="Consolas" w:hAnsi="Consolas"/>
         </w:rPr>
         <w:t>vevő</w:t>
       </w:r>
       <w:r>
-        <w:t xml:space="preserve"> tulajdonságnak további tulajdonságai vannak, ahogy az ábrán is látható. Erre később figyelni kell, és a leképezésnél egy megfelelő szerkezetet választani ennek.</w:t>
-      </w:r>
-    </w:p>
-    <w:p>
-      <w:pPr>
-        <w:rPr>
-          <w:rStyle w:val="Kd"/>
-          <w:rFonts w:asciiTheme="minorHAnsi" w:hAnsiTheme="minorHAnsi"/>
-        </w:rPr>
-      </w:pPr>
-      <w:r>
-        <w:rPr>
-          <w:rStyle w:val="Kd"/>
-          <w:rFonts w:asciiTheme="minorHAnsi" w:hAnsiTheme="minorHAnsi"/>
-        </w:rPr>
+        <w:t xml:space="preserve"> tulajdonságnak</w:t>
+      </w:r>
+      <w:r>
+        <w:t xml:space="preserve"> további tulajdonságai vannak, ahogy az ábrán is látható. Erre később figyelni kell, és a leképezésnél egy megfelelő szerkezetet választani ennek.</w:t>
+      </w:r>
+    </w:p>
+    <w:p>
+      <w:r>
         <w:t xml:space="preserve">A diagramon megjelenik egy negyedik, gyenge egyed is, ami a </w:t>
       </w:r>
       <w:r>
         <w:rPr>
-          <w:rStyle w:val="Kd"/>
+          <w:rFonts w:ascii="Consolas" w:hAnsi="Consolas"/>
         </w:rPr>
         <w:t>Tétel</w:t>
       </w:r>
       <w:r>
-        <w:rPr>
-          <w:rStyle w:val="Kd"/>
-          <w:rFonts w:asciiTheme="minorHAnsi" w:hAnsiTheme="minorHAnsi"/>
-        </w:rPr>
         <w:t xml:space="preserve"> egy specializációja, ez a </w:t>
       </w:r>
       <w:r>
         <w:rPr>
-          <w:rStyle w:val="Kd"/>
+          <w:rFonts w:ascii="Consolas" w:hAnsi="Consolas"/>
         </w:rPr>
         <w:t>Számlatétel</w:t>
       </w:r>
       <w:r>
-        <w:rPr>
-          <w:rStyle w:val="Kd"/>
-          <w:rFonts w:asciiTheme="minorHAnsi" w:hAnsiTheme="minorHAnsi"/>
-        </w:rPr>
-        <w:t xml:space="preserve"> ezt </w:t>
+        <w:t xml:space="preserve"> ez </w:t>
+      </w:r>
+      <w:r>
+        <w:rPr>
+          <w:color w:val="FF0000"/>
+        </w:rPr>
+        <w:t>alább</w:t>
+      </w:r>
+      <w:r>
+        <w:t xml:space="preserve"> a </w:t>
+      </w:r>
+      <w:r>
+        <w:rPr>
+          <w:color w:val="FF0000"/>
+        </w:rPr>
+        <w:t>3. ábrán</w:t>
+      </w:r>
+      <w:r>
+        <w:t xml:space="preserve"> látható. Ezen az ábrán nem a teljes képnek megfelelő ábrázolást választottam, a szemléltetés kedvéért. A </w:t>
+      </w:r>
+      <w:r>
+        <w:rPr>
+          <w:rFonts w:ascii="Consolas" w:hAnsi="Consolas"/>
+        </w:rPr>
+        <w:t>Számaltétel</w:t>
+      </w:r>
+      <w:r>
+        <w:t xml:space="preserve"> egy azért egy speciális </w:t>
+      </w:r>
+      <w:r>
+        <w:rPr>
+          <w:rFonts w:ascii="Consolas" w:hAnsi="Consolas"/>
+        </w:rPr>
+        <w:t>Tétel</w:t>
+      </w:r>
+      <w:r>
+        <w:t>, mivel tárolja magáról azt is, hogy hány darab kerül a számlára (</w:t>
+      </w:r>
+      <w:r>
+        <w:rPr>
+          <w:rFonts w:ascii="Consolas" w:hAnsi="Consolas"/>
+        </w:rPr>
+        <w:t>mennyiség</w:t>
+      </w:r>
+      <w:r>
+        <w:t xml:space="preserve"> attribútum)</w:t>
+      </w:r>
+      <w:r>
+        <w:t xml:space="preserve"> illetve hányas sorszámmal kerül az adott számlára, ám ezek közül egyik sem elég az egyértelmű azonosításra</w:t>
+      </w:r>
+      <w:r>
+        <w:t>.</w:t>
       </w:r>
     </w:p>
     <w:p>
@@ -395,8 +418,8 @@
         </w:drawing>
       </w:r>
     </w:p>
-    <w:bookmarkStart w:id="2" w:name="_Ref150588475"/>
-    <w:bookmarkStart w:id="3" w:name="_Ref150588484"/>
+    <w:bookmarkStart w:id="2" w:name="_Ref150588484"/>
+    <w:bookmarkStart w:id="3" w:name="_Ref150588475"/>
     <w:p>
       <w:pPr>
         <w:pStyle w:val="Kpalrs"/>
@@ -424,11 +447,11 @@
       <w:r>
         <w:t>. ábra</w:t>
       </w:r>
+      <w:bookmarkEnd w:id="2"/>
+      <w:r>
+        <w:t xml:space="preserve"> – Egyedek</w:t>
+      </w:r>
       <w:bookmarkEnd w:id="3"/>
-      <w:r>
-        <w:t xml:space="preserve"> – Egyedek</w:t>
-      </w:r>
-      <w:bookmarkEnd w:id="2"/>
     </w:p>
     <w:p>
       <w:pPr>
@@ -441,8 +464,8 @@
           <w:noProof/>
         </w:rPr>
         <w:drawing>
-          <wp:inline distT="0" distB="0" distL="0" distR="0" wp14:anchorId="72F6E939" wp14:editId="738CDF4C">
-            <wp:extent cx="5738400" cy="4039200"/>
+          <wp:inline distT="0" distB="0" distL="0" distR="0" wp14:anchorId="72F6E939" wp14:editId="523B9D88">
+            <wp:extent cx="5723751" cy="4039200"/>
             <wp:effectExtent l="0" t="0" r="0" b="0"/>
             <wp:docPr id="35051437" name="Kép 3"/>
             <wp:cNvGraphicFramePr>
@@ -452,7 +475,7 @@
               <a:graphicData uri="http://schemas.openxmlformats.org/drawingml/2006/picture">
                 <pic:pic xmlns:pic="http://schemas.openxmlformats.org/drawingml/2006/picture">
                   <pic:nvPicPr>
-                    <pic:cNvPr id="0" name="Picture 3"/>
+                    <pic:cNvPr id="35051437" name="Kép 3"/>
                     <pic:cNvPicPr>
                       <a:picLocks noChangeAspect="1" noChangeArrowheads="1"/>
                     </pic:cNvPicPr>
@@ -465,7 +488,6 @@
                         </a:ext>
                       </a:extLst>
                     </a:blip>
-                    <a:srcRect/>
                     <a:stretch>
                       <a:fillRect/>
                     </a:stretch>
@@ -473,7 +495,7 @@
                   <pic:spPr bwMode="auto">
                     <a:xfrm>
                       <a:off x="0" y="0"/>
-                      <a:ext cx="5738400" cy="4039200"/>
+                      <a:ext cx="5723751" cy="4039200"/>
                     </a:xfrm>
                     <a:prstGeom prst="rect">
                       <a:avLst/>
@@ -518,8 +540,534 @@
         <w:t>. ábra – Számaltétel</w:t>
       </w:r>
     </w:p>
+    <w:p>
+      <w:pPr>
+        <w:spacing w:after="160" w:line="259" w:lineRule="auto"/>
+        <w:ind w:firstLine="0"/>
+        <w:jc w:val="left"/>
+      </w:pPr>
+      <w:r>
+        <w:br w:type="page"/>
+      </w:r>
+    </w:p>
+    <w:p>
+      <w:pPr>
+        <w:keepNext/>
+        <w:ind w:firstLine="0"/>
+        <w:jc w:val="center"/>
+      </w:pPr>
+      <w:r>
+        <w:rPr>
+          <w:noProof/>
+        </w:rPr>
+        <w:lastRenderedPageBreak/>
+        <w:drawing>
+          <wp:inline distT="0" distB="0" distL="0" distR="0" wp14:anchorId="5EF76518" wp14:editId="38BDC474">
+            <wp:extent cx="5706720" cy="4755600"/>
+            <wp:effectExtent l="0" t="0" r="8890" b="6985"/>
+            <wp:docPr id="996868018" name="Kép 1"/>
+            <wp:cNvGraphicFramePr>
+              <a:graphicFrameLocks xmlns:a="http://schemas.openxmlformats.org/drawingml/2006/main" noChangeAspect="1"/>
+            </wp:cNvGraphicFramePr>
+            <a:graphic xmlns:a="http://schemas.openxmlformats.org/drawingml/2006/main">
+              <a:graphicData uri="http://schemas.openxmlformats.org/drawingml/2006/picture">
+                <pic:pic xmlns:pic="http://schemas.openxmlformats.org/drawingml/2006/picture">
+                  <pic:nvPicPr>
+                    <pic:cNvPr id="996868018" name="Kép 1"/>
+                    <pic:cNvPicPr>
+                      <a:picLocks noChangeAspect="1" noChangeArrowheads="1"/>
+                    </pic:cNvPicPr>
+                  </pic:nvPicPr>
+                  <pic:blipFill>
+                    <a:blip r:embed="rId10">
+                      <a:extLst>
+                        <a:ext uri="{28A0092B-C50C-407E-A947-70E740481C1C}">
+                          <a14:useLocalDpi xmlns:a14="http://schemas.microsoft.com/office/drawing/2010/main" val="0"/>
+                        </a:ext>
+                      </a:extLst>
+                    </a:blip>
+                    <a:stretch>
+                      <a:fillRect/>
+                    </a:stretch>
+                  </pic:blipFill>
+                  <pic:spPr bwMode="auto">
+                    <a:xfrm>
+                      <a:off x="0" y="0"/>
+                      <a:ext cx="5706720" cy="4755600"/>
+                    </a:xfrm>
+                    <a:prstGeom prst="rect">
+                      <a:avLst/>
+                    </a:prstGeom>
+                    <a:noFill/>
+                    <a:ln>
+                      <a:noFill/>
+                    </a:ln>
+                  </pic:spPr>
+                </pic:pic>
+              </a:graphicData>
+            </a:graphic>
+          </wp:inline>
+        </w:drawing>
+      </w:r>
+    </w:p>
+    <w:bookmarkStart w:id="4" w:name="_Ref150677399"/>
+    <w:p>
+      <w:pPr>
+        <w:pStyle w:val="Kpalrs"/>
+        <w:ind w:firstLine="0"/>
+        <w:jc w:val="center"/>
+      </w:pPr>
+      <w:r>
+        <w:fldChar w:fldCharType="begin"/>
+      </w:r>
+      <w:r>
+        <w:instrText xml:space="preserve"> SEQ ábra \* ARABIC </w:instrText>
+      </w:r>
+      <w:r>
+        <w:fldChar w:fldCharType="separate"/>
+      </w:r>
+      <w:r>
+        <w:rPr>
+          <w:noProof/>
+        </w:rPr>
+        <w:t>4</w:t>
+      </w:r>
+      <w:r>
+        <w:fldChar w:fldCharType="end"/>
+      </w:r>
+      <w:r>
+        <w:t xml:space="preserve">. ábra </w:t>
+      </w:r>
+      <w:r>
+        <w:t>–</w:t>
+      </w:r>
+      <w:r>
+        <w:t xml:space="preserve"> Kapcsolatok</w:t>
+      </w:r>
+      <w:bookmarkEnd w:id="4"/>
+    </w:p>
+    <w:p>
+      <w:r>
+        <w:t xml:space="preserve">Az </w:t>
+      </w:r>
+      <w:r>
+        <w:fldChar w:fldCharType="begin"/>
+      </w:r>
+      <w:r>
+        <w:instrText xml:space="preserve"> REF _Ref150677399 \p \h </w:instrText>
+      </w:r>
+      <w:r>
+        <w:fldChar w:fldCharType="separate"/>
+      </w:r>
+      <w:r>
+        <w:t>előbb</w:t>
+      </w:r>
+      <w:r>
+        <w:fldChar w:fldCharType="end"/>
+      </w:r>
+      <w:r>
+        <w:t xml:space="preserve"> látható ábrán csak a kapcsolatok vannak szemléltetve, az egyszerűség kedvéért. </w:t>
+      </w:r>
+      <w:r>
+        <w:t xml:space="preserve">Látható, hogy a </w:t>
+      </w:r>
+      <w:r>
+        <w:rPr>
+          <w:rFonts w:ascii="Consolas" w:hAnsi="Consolas"/>
+        </w:rPr>
+        <w:t>Felhasználó</w:t>
+      </w:r>
+      <w:r>
+        <w:t xml:space="preserve"> és a </w:t>
+      </w:r>
+      <w:r>
+        <w:rPr>
+          <w:rFonts w:ascii="Consolas" w:hAnsi="Consolas"/>
+        </w:rPr>
+        <w:t>Számla</w:t>
+      </w:r>
+      <w:r>
+        <w:t xml:space="preserve"> között </w:t>
+      </w:r>
+      <w:proofErr w:type="gramStart"/>
+      <w:r>
+        <w:rPr>
+          <w:rFonts w:ascii="Consolas" w:hAnsi="Consolas"/>
+        </w:rPr>
+        <w:t>1:N</w:t>
+      </w:r>
+      <w:proofErr w:type="gramEnd"/>
+      <w:r>
+        <w:t xml:space="preserve"> a kapcsolat, ez a specifikációban olvasottaknak megfelel. A másik kapcsolat a diagramon pedig a </w:t>
+      </w:r>
+      <w:r>
+        <w:rPr>
+          <w:rFonts w:ascii="Consolas" w:hAnsi="Consolas"/>
+        </w:rPr>
+        <w:t>Számla</w:t>
+      </w:r>
+      <w:r>
+        <w:t xml:space="preserve">, és a </w:t>
+      </w:r>
+      <w:r>
+        <w:rPr>
+          <w:rFonts w:ascii="Consolas" w:hAnsi="Consolas"/>
+        </w:rPr>
+        <w:t>Számlatétel</w:t>
+      </w:r>
+      <w:r>
+        <w:t xml:space="preserve"> </w:t>
+      </w:r>
+      <w:proofErr w:type="spellStart"/>
+      <w:r>
+        <w:t>egyedek</w:t>
+      </w:r>
+      <w:proofErr w:type="spellEnd"/>
+      <w:r>
+        <w:t xml:space="preserve"> között van. Ez a kapcsolat meghatározó, mivel a </w:t>
+      </w:r>
+      <w:r>
+        <w:rPr>
+          <w:rFonts w:ascii="Consolas" w:hAnsi="Consolas"/>
+        </w:rPr>
+        <w:t>Számlatétel</w:t>
+      </w:r>
+      <w:r>
+        <w:t xml:space="preserve"> gyenge egyedet kapcsolja a számlához. Talán úgy a legegyszerűbb ennek a miértjét megfogni, hogy végig gondoljuk, hogy a </w:t>
+      </w:r>
+      <w:r>
+        <w:rPr>
+          <w:rFonts w:ascii="Consolas" w:hAnsi="Consolas"/>
+        </w:rPr>
+        <w:t>Számlatétel</w:t>
+      </w:r>
+      <w:r>
+        <w:t xml:space="preserve"> létezhet-e (van-e értelme léteznie) </w:t>
+      </w:r>
+      <w:r>
+        <w:rPr>
+          <w:rFonts w:ascii="Consolas" w:hAnsi="Consolas"/>
+        </w:rPr>
+        <w:t>Számla</w:t>
+      </w:r>
+      <w:r>
+        <w:t xml:space="preserve"> nélkül. A válasz eléggé egyértelműen az, hogy nincs. Így csak akkor értelmezhető ez a kapcsolat, ha a </w:t>
+      </w:r>
+      <w:r>
+        <w:rPr>
+          <w:rFonts w:ascii="Consolas" w:hAnsi="Consolas"/>
+        </w:rPr>
+        <w:t>Számla</w:t>
+      </w:r>
+      <w:r>
+        <w:t xml:space="preserve"> meghatározza, hogy a </w:t>
+      </w:r>
+      <w:r>
+        <w:rPr>
+          <w:rFonts w:ascii="Consolas" w:hAnsi="Consolas"/>
+        </w:rPr>
+        <w:t>Számlatétel</w:t>
+      </w:r>
+      <w:r>
+        <w:t xml:space="preserve">t. Emellett, az is egy magyarázat erre, hogy ugyan mesterségesen állíthatunk ki egy kulcsot a </w:t>
+      </w:r>
+      <w:r>
+        <w:rPr>
+          <w:rFonts w:ascii="Consolas" w:hAnsi="Consolas"/>
+        </w:rPr>
+        <w:t>Számlatétel</w:t>
+      </w:r>
+      <w:r>
+        <w:t xml:space="preserve">nek, de nem sok értelme lenne, mivel ez csak a </w:t>
+      </w:r>
+      <w:r>
+        <w:rPr>
+          <w:rFonts w:ascii="Consolas" w:hAnsi="Consolas"/>
+        </w:rPr>
+        <w:t>Számlá</w:t>
+      </w:r>
+      <w:r>
+        <w:t>val együtt értelmezhető.</w:t>
+      </w:r>
+    </w:p>
+    <w:p>
+      <w:pPr>
+        <w:pStyle w:val="Cmsor1"/>
+      </w:pPr>
+      <w:r>
+        <w:t>Leképezés relációsémákká</w:t>
+      </w:r>
+    </w:p>
+    <w:p>
+      <w:r>
+        <w:t xml:space="preserve">Az </w:t>
+      </w:r>
+      <w:r>
+        <w:fldChar w:fldCharType="begin"/>
+      </w:r>
+      <w:r>
+        <w:instrText xml:space="preserve"> REF _Ref150587700 \h </w:instrText>
+      </w:r>
+      <w:r>
+        <w:fldChar w:fldCharType="separate"/>
+      </w:r>
+      <w:r>
+        <w:rPr>
+          <w:noProof/>
+        </w:rPr>
+        <w:t>1</w:t>
+      </w:r>
+      <w:r>
+        <w:t>. ábrán</w:t>
+      </w:r>
+      <w:r>
+        <w:fldChar w:fldCharType="end"/>
+      </w:r>
+      <w:r>
+        <w:t xml:space="preserve"> látható egyed-kapcsolat diagramot a következőképpen képezhetjük le relációsémákká:</w:t>
+      </w:r>
+    </w:p>
+    <w:p>
+      <w:pPr>
+        <w:suppressAutoHyphens/>
+        <w:rPr>
+          <w:rFonts w:ascii="Consolas" w:hAnsi="Consolas"/>
+        </w:rPr>
+      </w:pPr>
+      <w:proofErr w:type="gramStart"/>
+      <w:r>
+        <w:rPr>
+          <w:rFonts w:ascii="Consolas" w:hAnsi="Consolas"/>
+        </w:rPr>
+        <w:t>Felhasználó(</w:t>
+      </w:r>
+      <w:proofErr w:type="gramEnd"/>
+      <w:r>
+        <w:rPr>
+          <w:rFonts w:ascii="Consolas" w:hAnsi="Consolas"/>
+          <w:u w:val="single"/>
+        </w:rPr>
+        <w:t>e-mail</w:t>
+      </w:r>
+      <w:r>
+        <w:rPr>
+          <w:rFonts w:ascii="Consolas" w:hAnsi="Consolas"/>
+        </w:rPr>
+        <w:t>, jelszó, név, bejelentkezve, adószám, utolsó belépés időpontja)</w:t>
+      </w:r>
+    </w:p>
+    <w:p>
+      <w:pPr>
+        <w:suppressAutoHyphens/>
+        <w:rPr>
+          <w:rFonts w:ascii="Consolas" w:hAnsi="Consolas"/>
+        </w:rPr>
+      </w:pPr>
+      <w:proofErr w:type="gramStart"/>
+      <w:r>
+        <w:rPr>
+          <w:rFonts w:ascii="Consolas" w:hAnsi="Consolas"/>
+        </w:rPr>
+        <w:t>Számla(</w:t>
+      </w:r>
+      <w:proofErr w:type="gramEnd"/>
+      <w:r>
+        <w:rPr>
+          <w:rFonts w:ascii="Consolas" w:hAnsi="Consolas"/>
+          <w:u w:val="single"/>
+        </w:rPr>
+        <w:t>számlaszám</w:t>
+      </w:r>
+      <w:r>
+        <w:rPr>
+          <w:rFonts w:ascii="Consolas" w:hAnsi="Consolas"/>
+        </w:rPr>
+        <w:t xml:space="preserve">, </w:t>
+      </w:r>
+      <w:r>
+        <w:rPr>
+          <w:rFonts w:ascii="Consolas" w:hAnsi="Consolas"/>
+          <w:u w:val="single"/>
+        </w:rPr>
+        <w:t>típus</w:t>
+      </w:r>
+      <w:r>
+        <w:rPr>
+          <w:rFonts w:ascii="Consolas" w:hAnsi="Consolas"/>
+        </w:rPr>
+        <w:t>, dátum, határidő, végösszeg, vevőnév, vevőadószám, vevőcím)</w:t>
+      </w:r>
+    </w:p>
+    <w:p>
+      <w:pPr>
+        <w:suppressAutoHyphens/>
+        <w:rPr>
+          <w:rFonts w:ascii="Consolas" w:hAnsi="Consolas"/>
+        </w:rPr>
+      </w:pPr>
+      <w:proofErr w:type="gramStart"/>
+      <w:r>
+        <w:rPr>
+          <w:rFonts w:ascii="Consolas" w:hAnsi="Consolas"/>
+        </w:rPr>
+        <w:t>Tétel(</w:t>
+      </w:r>
+      <w:proofErr w:type="gramEnd"/>
+      <w:r>
+        <w:rPr>
+          <w:rFonts w:ascii="Consolas" w:hAnsi="Consolas"/>
+          <w:u w:val="single"/>
+        </w:rPr>
+        <w:t>azonosító</w:t>
+      </w:r>
+      <w:r>
+        <w:rPr>
+          <w:rFonts w:ascii="Consolas" w:hAnsi="Consolas"/>
+        </w:rPr>
+        <w:t>, jelleg, megnevezés, mértékegység, egységár)</w:t>
+      </w:r>
+    </w:p>
+    <w:p>
+      <w:pPr>
+        <w:suppressAutoHyphens/>
+        <w:rPr>
+          <w:rFonts w:ascii="Consolas" w:hAnsi="Consolas"/>
+        </w:rPr>
+      </w:pPr>
+      <w:proofErr w:type="gramStart"/>
+      <w:r>
+        <w:rPr>
+          <w:rFonts w:ascii="Consolas" w:hAnsi="Consolas"/>
+        </w:rPr>
+        <w:t>Számlatétel(</w:t>
+      </w:r>
+      <w:proofErr w:type="gramEnd"/>
+      <w:r>
+        <w:rPr>
+          <w:rFonts w:ascii="Consolas" w:hAnsi="Consolas"/>
+          <w:i/>
+          <w:iCs/>
+          <w:u w:val="single"/>
+        </w:rPr>
+        <w:t>azonosító</w:t>
+      </w:r>
+      <w:r>
+        <w:rPr>
+          <w:rFonts w:ascii="Consolas" w:hAnsi="Consolas"/>
+        </w:rPr>
+        <w:t xml:space="preserve">, </w:t>
+      </w:r>
+      <w:r>
+        <w:rPr>
+          <w:rFonts w:ascii="Consolas" w:hAnsi="Consolas"/>
+          <w:i/>
+          <w:iCs/>
+          <w:u w:val="single"/>
+        </w:rPr>
+        <w:t>számlaszám</w:t>
+      </w:r>
+      <w:r>
+        <w:rPr>
+          <w:rFonts w:ascii="Consolas" w:hAnsi="Consolas"/>
+        </w:rPr>
+        <w:t xml:space="preserve">, </w:t>
+      </w:r>
+      <w:r>
+        <w:rPr>
+          <w:rFonts w:ascii="Consolas" w:hAnsi="Consolas"/>
+          <w:i/>
+          <w:iCs/>
+          <w:u w:val="single"/>
+        </w:rPr>
+        <w:t>típus</w:t>
+      </w:r>
+      <w:r>
+        <w:rPr>
+          <w:rFonts w:ascii="Consolas" w:hAnsi="Consolas"/>
+        </w:rPr>
+        <w:t xml:space="preserve">, </w:t>
+      </w:r>
+      <w:r>
+        <w:rPr>
+          <w:rFonts w:ascii="Consolas" w:hAnsi="Consolas"/>
+          <w:u w:val="single"/>
+        </w:rPr>
+        <w:t>sorszám</w:t>
+      </w:r>
+      <w:r>
+        <w:rPr>
+          <w:rFonts w:ascii="Consolas" w:hAnsi="Consolas"/>
+        </w:rPr>
+        <w:t xml:space="preserve">, </w:t>
+      </w:r>
+      <w:r>
+        <w:rPr>
+          <w:rFonts w:ascii="Consolas" w:hAnsi="Consolas"/>
+        </w:rPr>
+        <w:t>mennyiség)</w:t>
+      </w:r>
+    </w:p>
+    <w:p>
+      <w:pPr>
+        <w:suppressAutoHyphens/>
+        <w:rPr>
+          <w:rFonts w:ascii="Consolas" w:hAnsi="Consolas"/>
+        </w:rPr>
+      </w:pPr>
+      <w:proofErr w:type="gramStart"/>
+      <w:r>
+        <w:rPr>
+          <w:rFonts w:ascii="Consolas" w:hAnsi="Consolas"/>
+        </w:rPr>
+        <w:t>Kiállította(</w:t>
+      </w:r>
+      <w:proofErr w:type="gramEnd"/>
+      <w:r>
+        <w:rPr>
+          <w:rFonts w:ascii="Consolas" w:hAnsi="Consolas"/>
+          <w:i/>
+          <w:iCs/>
+          <w:u w:val="single"/>
+        </w:rPr>
+        <w:t>e-mail</w:t>
+      </w:r>
+      <w:r>
+        <w:rPr>
+          <w:rFonts w:ascii="Consolas" w:hAnsi="Consolas"/>
+        </w:rPr>
+        <w:t xml:space="preserve">, </w:t>
+      </w:r>
+      <w:r>
+        <w:rPr>
+          <w:rFonts w:ascii="Consolas" w:hAnsi="Consolas"/>
+          <w:i/>
+          <w:u w:val="single"/>
+        </w:rPr>
+        <w:t>számlaszám</w:t>
+      </w:r>
+      <w:r>
+        <w:rPr>
+          <w:rFonts w:ascii="Consolas" w:hAnsi="Consolas"/>
+        </w:rPr>
+        <w:t xml:space="preserve">, </w:t>
+      </w:r>
+      <w:r>
+        <w:rPr>
+          <w:rFonts w:ascii="Consolas" w:hAnsi="Consolas"/>
+          <w:i/>
+          <w:u w:val="single"/>
+        </w:rPr>
+        <w:t>típus</w:t>
+      </w:r>
+      <w:r>
+        <w:rPr>
+          <w:rFonts w:ascii="Consolas" w:hAnsi="Consolas"/>
+        </w:rPr>
+        <w:t>, mikor)</w:t>
+      </w:r>
+    </w:p>
     <w:sectPr>
-      <w:headerReference w:type="default" r:id="rId10"/>
+      <w:headerReference w:type="default" r:id="rId11"/>
       <w:pgSz w:w="11906" w:h="16838"/>
       <w:pgMar w:top="1440" w:right="1440" w:bottom="1440" w:left="1440" w:header="708" w:footer="708" w:gutter="0"/>
       <w:cols w:space="708"/>
@@ -1164,11 +1712,21 @@
     <w:name w:val="Kód"/>
     <w:basedOn w:val="Bekezdsalapbettpusa"/>
     <w:uiPriority w:val="1"/>
-    <w:qFormat/>
     <w:rsid w:val="009F5954"/>
     <w:rPr>
       <w:rFonts w:ascii="Consolas" w:hAnsi="Consolas"/>
     </w:rPr>
+  </w:style>
+  <w:style w:type="paragraph" w:styleId="Nincstrkz">
+    <w:name w:val="No Spacing"/>
+    <w:uiPriority w:val="1"/>
+    <w:qFormat/>
+    <w:rsid w:val="00671527"/>
+    <w:pPr>
+      <w:spacing w:after="0" w:line="240" w:lineRule="auto"/>
+      <w:ind w:firstLine="567"/>
+      <w:jc w:val="both"/>
+    </w:pPr>
   </w:style>
 </w:styles>
 </file>

</xml_diff>